<commit_message>
Updated process book files
</commit_message>
<xml_diff>
--- a/processbook_yu_franseen_fadaee.docx
+++ b/processbook_yu_franseen_fadaee.docx
@@ -594,9 +594,11 @@
           <w:numId w:val="10"/>
         </w:numPr>
       </w:pPr>
+      <w:proofErr w:type="gramStart"/>
       <w:r>
         <w:t>format</w:t>
       </w:r>
+      <w:proofErr w:type="gramEnd"/>
       <w:r>
         <w:t xml:space="preserve"> (CD, cassette, vinyl, download</w:t>
       </w:r>
@@ -1387,6 +1389,9 @@
         <w:t>Kyle</w:t>
       </w:r>
       <w:r>
+        <w:t>, Jason</w:t>
+      </w:r>
+      <w:r>
         <w:t>]</w:t>
       </w:r>
     </w:p>
@@ -1480,169 +1485,230 @@
         <w:t>initial outline version of the Process Book [</w:t>
       </w:r>
       <w:r>
+        <w:t>Jason</w:t>
+      </w:r>
+      <w:r>
+        <w:t>]</w:t>
+      </w:r>
+    </w:p>
+    <w:p/>
+    <w:p>
+      <w:pPr>
+        <w:pStyle w:val="Heading3"/>
+      </w:pPr>
+      <w:r>
+        <w:t xml:space="preserve">Objectives </w:t>
+      </w:r>
+      <w:r>
+        <w:t xml:space="preserve">for </w:t>
+      </w:r>
+      <w:r>
+        <w:t>4/17/2015</w:t>
+      </w:r>
+      <w:r>
+        <w:t xml:space="preserve"> (MILESTONE 1 DUE)</w:t>
+      </w:r>
+    </w:p>
+    <w:p>
+      <w:pPr>
+        <w:pStyle w:val="ListParagraph"/>
+        <w:numPr>
+          <w:ilvl w:val="0"/>
+          <w:numId w:val="11"/>
+        </w:numPr>
+      </w:pPr>
+      <w:r>
+        <w:t>derived dataset parsed and processed into JavaScript objects [Jason]</w:t>
+      </w:r>
+    </w:p>
+    <w:p>
+      <w:pPr>
+        <w:pStyle w:val="ListParagraph"/>
+        <w:numPr>
+          <w:ilvl w:val="0"/>
+          <w:numId w:val="11"/>
+        </w:numPr>
+      </w:pPr>
+      <w:r>
+        <w:t xml:space="preserve">the </w:t>
+      </w:r>
+      <w:r>
+        <w:t xml:space="preserve">focus </w:t>
+      </w:r>
+      <w:r>
+        <w:t xml:space="preserve">chart displaying either units sold, dollar value sold, or dollar value adjusted for inflation sold through </w:t>
+      </w:r>
+      <w:r>
+        <w:t>t</w:t>
+      </w:r>
+      <w:r>
+        <w:t>oggle control</w:t>
+      </w:r>
+      <w:r>
+        <w:t xml:space="preserve"> [Jason]</w:t>
+      </w:r>
+    </w:p>
+    <w:p>
+      <w:pPr>
+        <w:pStyle w:val="ListParagraph"/>
+        <w:numPr>
+          <w:ilvl w:val="0"/>
+          <w:numId w:val="11"/>
+        </w:numPr>
+      </w:pPr>
+      <w:r>
+        <w:t>the ranking bar chart displaying either units sold, dollar value sold, or dollar value adjusted for inflation sold through toggle control [</w:t>
+      </w:r>
+      <w:r>
+        <w:t>Shadi</w:t>
+      </w:r>
+      <w:r>
+        <w:t>]</w:t>
+      </w:r>
+    </w:p>
+    <w:p>
+      <w:pPr>
+        <w:pStyle w:val="ListParagraph"/>
+        <w:numPr>
+          <w:ilvl w:val="0"/>
+          <w:numId w:val="11"/>
+        </w:numPr>
+      </w:pPr>
+      <w:r>
+        <w:t xml:space="preserve">a context </w:t>
+      </w:r>
+      <w:r>
+        <w:t xml:space="preserve">overview chart with the focus chart </w:t>
+      </w:r>
+      <w:r>
+        <w:t>displaying</w:t>
+      </w:r>
+      <w:r>
+        <w:t xml:space="preserve"> the sales of a specified time interval through brushing and context zooming [Jason]</w:t>
+      </w:r>
+    </w:p>
+    <w:p>
+      <w:pPr>
+        <w:pStyle w:val="ListParagraph"/>
+        <w:numPr>
+          <w:ilvl w:val="0"/>
+          <w:numId w:val="11"/>
+        </w:numPr>
+      </w:pPr>
+      <w:r>
+        <w:t>the ranking bar chart displaying the cumulative sales of each music format for the time interval specified by the brush selection [</w:t>
+      </w:r>
+      <w:r>
+        <w:t>Shadi</w:t>
+      </w:r>
+      <w:r>
+        <w:t>]</w:t>
+      </w:r>
+    </w:p>
+    <w:p>
+      <w:pPr>
+        <w:pStyle w:val="ListParagraph"/>
+        <w:numPr>
+          <w:ilvl w:val="0"/>
+          <w:numId w:val="11"/>
+        </w:numPr>
+      </w:pPr>
+      <w:r>
+        <w:t>an initial version of the parallel coordinates chart</w:t>
+      </w:r>
+      <w:r>
+        <w:t xml:space="preserve"> [Kyle]</w:t>
+      </w:r>
+    </w:p>
+    <w:p>
+      <w:pPr>
+        <w:pStyle w:val="ListParagraph"/>
+        <w:numPr>
+          <w:ilvl w:val="0"/>
+          <w:numId w:val="11"/>
+        </w:numPr>
+      </w:pPr>
+      <w:r>
+        <w:t>HTML layout file with context overview chart added and its controls bound [Jason]</w:t>
+      </w:r>
+    </w:p>
+    <w:p>
+      <w:pPr>
+        <w:pStyle w:val="ListParagraph"/>
+        <w:numPr>
+          <w:ilvl w:val="0"/>
+          <w:numId w:val="11"/>
+        </w:numPr>
+      </w:pPr>
+      <w:r>
+        <w:t>HTML layout file with focus chart added and its controls bound [Jason]</w:t>
+      </w:r>
+    </w:p>
+    <w:p>
+      <w:pPr>
+        <w:pStyle w:val="ListParagraph"/>
+        <w:numPr>
+          <w:ilvl w:val="0"/>
+          <w:numId w:val="11"/>
+        </w:numPr>
+      </w:pPr>
+      <w:r>
+        <w:lastRenderedPageBreak/>
+        <w:t xml:space="preserve">HTML layout file with </w:t>
+      </w:r>
+      <w:r>
+        <w:t>ranking bar</w:t>
+      </w:r>
+      <w:r>
+        <w:t xml:space="preserve"> chart added and its controls bound [</w:t>
+      </w:r>
+      <w:r>
+        <w:t>Shadi</w:t>
+      </w:r>
+      <w:r>
+        <w:t>]</w:t>
+      </w:r>
+    </w:p>
+    <w:p>
+      <w:pPr>
+        <w:pStyle w:val="ListParagraph"/>
+        <w:numPr>
+          <w:ilvl w:val="0"/>
+          <w:numId w:val="11"/>
+        </w:numPr>
+      </w:pPr>
+      <w:r>
+        <w:t xml:space="preserve">HTML layout file with </w:t>
+      </w:r>
+      <w:r>
+        <w:t>parallel coordinates</w:t>
+      </w:r>
+      <w:r>
+        <w:t xml:space="preserve"> </w:t>
+      </w:r>
+      <w:r>
+        <w:t xml:space="preserve">chart </w:t>
+      </w:r>
+      <w:r>
+        <w:t xml:space="preserve">added and its </w:t>
+      </w:r>
+      <w:r>
+        <w:t>controls</w:t>
+      </w:r>
+      <w:r>
+        <w:t xml:space="preserve"> bound</w:t>
+      </w:r>
+      <w:r>
+        <w:t xml:space="preserve"> </w:t>
+      </w:r>
+      <w:r>
+        <w:t>[</w:t>
+      </w:r>
+      <w:r>
         <w:t>Kyle</w:t>
       </w:r>
       <w:r>
         <w:t>]</w:t>
-      </w:r>
-    </w:p>
-    <w:p/>
-    <w:p>
-      <w:pPr>
-        <w:pStyle w:val="Heading3"/>
-      </w:pPr>
-      <w:r>
-        <w:t xml:space="preserve">Objectives </w:t>
-      </w:r>
-      <w:r>
-        <w:t xml:space="preserve">for </w:t>
-      </w:r>
-      <w:r>
-        <w:t>4/17/2015</w:t>
-      </w:r>
-      <w:r>
-        <w:t xml:space="preserve"> (MILESTONE 1 DUE)</w:t>
-      </w:r>
-    </w:p>
-    <w:p>
-      <w:pPr>
-        <w:pStyle w:val="ListParagraph"/>
-        <w:numPr>
-          <w:ilvl w:val="0"/>
-          <w:numId w:val="11"/>
-        </w:numPr>
-      </w:pPr>
-      <w:r>
-        <w:t>derived dataset parsed and processed into JavaScript objects [Jason]</w:t>
-      </w:r>
-    </w:p>
-    <w:p>
-      <w:pPr>
-        <w:pStyle w:val="ListParagraph"/>
-        <w:numPr>
-          <w:ilvl w:val="0"/>
-          <w:numId w:val="11"/>
-        </w:numPr>
-      </w:pPr>
-      <w:r>
-        <w:t xml:space="preserve">the </w:t>
-      </w:r>
-      <w:r>
-        <w:t xml:space="preserve">focus </w:t>
-      </w:r>
-      <w:r>
-        <w:t xml:space="preserve">chart displaying either units sold, dollar value sold, or dollar value adjusted for inflation sold through </w:t>
-      </w:r>
-      <w:r>
-        <w:t>t</w:t>
-      </w:r>
-      <w:r>
-        <w:t>oggle control</w:t>
-      </w:r>
-      <w:r>
-        <w:t xml:space="preserve"> [Jason]</w:t>
-      </w:r>
-    </w:p>
-    <w:p>
-      <w:pPr>
-        <w:pStyle w:val="ListParagraph"/>
-        <w:numPr>
-          <w:ilvl w:val="0"/>
-          <w:numId w:val="11"/>
-        </w:numPr>
-      </w:pPr>
-      <w:r>
-        <w:t>the ranking bar chart displaying either units sold, dollar value sold, or dollar value adjusted for inflation sold through toggle control [</w:t>
-      </w:r>
-      <w:r>
-        <w:t>Shadi</w:t>
-      </w:r>
-      <w:r>
-        <w:t>]</w:t>
-      </w:r>
-    </w:p>
-    <w:p>
-      <w:pPr>
-        <w:pStyle w:val="ListParagraph"/>
-        <w:numPr>
-          <w:ilvl w:val="0"/>
-          <w:numId w:val="11"/>
-        </w:numPr>
-      </w:pPr>
-      <w:r>
-        <w:t xml:space="preserve">a context </w:t>
-      </w:r>
-      <w:r>
-        <w:t xml:space="preserve">overview chart with the focus chart </w:t>
-      </w:r>
-      <w:r>
-        <w:t>displaying</w:t>
-      </w:r>
-      <w:r>
-        <w:t xml:space="preserve"> the sales of a specified time interval through brushing and context zooming [Jason]</w:t>
-      </w:r>
-    </w:p>
-    <w:p>
-      <w:pPr>
-        <w:pStyle w:val="ListParagraph"/>
-        <w:numPr>
-          <w:ilvl w:val="0"/>
-          <w:numId w:val="11"/>
-        </w:numPr>
-      </w:pPr>
-      <w:r>
-        <w:t>the ranking bar chart displaying the cumulative sales of each music format for the time interval specified by the brush selection [</w:t>
-      </w:r>
-      <w:r>
-        <w:t>Shadi</w:t>
-      </w:r>
-      <w:r>
-        <w:t>]</w:t>
-      </w:r>
-    </w:p>
-    <w:p>
-      <w:pPr>
-        <w:pStyle w:val="ListParagraph"/>
-        <w:numPr>
-          <w:ilvl w:val="0"/>
-          <w:numId w:val="11"/>
-        </w:numPr>
-      </w:pPr>
-      <w:r>
-        <w:t>an initial version of the parallel coordinates chart</w:t>
-      </w:r>
-    </w:p>
-    <w:p>
-      <w:pPr>
-        <w:pStyle w:val="ListParagraph"/>
-        <w:numPr>
-          <w:ilvl w:val="0"/>
-          <w:numId w:val="11"/>
-        </w:numPr>
-      </w:pPr>
-      <w:r>
-        <w:t xml:space="preserve">HTML layout file with </w:t>
-      </w:r>
-      <w:r>
-        <w:t xml:space="preserve">chart controls bound and </w:t>
-      </w:r>
-      <w:r>
-        <w:t xml:space="preserve">focus </w:t>
-      </w:r>
-      <w:r>
-        <w:t>&amp;</w:t>
-      </w:r>
-      <w:r>
-        <w:t xml:space="preserve"> </w:t>
-      </w:r>
-      <w:r>
-        <w:t xml:space="preserve">ranking </w:t>
-      </w:r>
-      <w:r>
-        <w:t>charts added</w:t>
-      </w:r>
-      <w:r>
-        <w:t xml:space="preserve"> []</w:t>
       </w:r>
     </w:p>
     <w:p>
@@ -2166,8 +2232,13 @@
         </w:numPr>
       </w:pPr>
       <w:r>
-        <w:t>Multi-Line Voronoi</w:t>
-      </w:r>
+        <w:t xml:space="preserve">Multi-Line </w:t>
+      </w:r>
+      <w:proofErr w:type="spellStart"/>
+      <w:r>
+        <w:t>Voronoi</w:t>
+      </w:r>
+      <w:proofErr w:type="spellEnd"/>
       <w:r>
         <w:br/>
       </w:r>
@@ -2189,8 +2260,13 @@
         </w:numPr>
       </w:pPr>
       <w:r>
-        <w:t>X-Value Mouseover</w:t>
-      </w:r>
+        <w:t xml:space="preserve">X-Value </w:t>
+      </w:r>
+      <w:proofErr w:type="spellStart"/>
+      <w:r>
+        <w:t>Mouseover</w:t>
+      </w:r>
+      <w:proofErr w:type="spellEnd"/>
       <w:r>
         <w:br/>
       </w:r>
@@ -2211,8 +2287,13 @@
           <w:numId w:val="19"/>
         </w:numPr>
       </w:pPr>
-      <w:r>
-        <w:t>Focus+Context via Brushing</w:t>
+      <w:proofErr w:type="spellStart"/>
+      <w:r>
+        <w:t>Focus+Context</w:t>
+      </w:r>
+      <w:proofErr w:type="spellEnd"/>
+      <w:r>
+        <w:t xml:space="preserve"> via Brushing</w:t>
       </w:r>
       <w:r>
         <w:br/>
@@ -2256,10 +2337,17 @@
           <w:ilvl w:val="1"/>
           <w:numId w:val="19"/>
         </w:numPr>
+        <w:rPr>
+          <w:rStyle w:val="Hyperlink"/>
+          <w:color w:val="auto"/>
+          <w:u w:val="none"/>
+        </w:rPr>
       </w:pPr>
       <w:r>
         <w:t>Parallel Coordinates</w:t>
       </w:r>
+      <w:bookmarkStart w:id="0" w:name="_GoBack"/>
+      <w:bookmarkEnd w:id="0"/>
       <w:r>
         <w:br/>
       </w:r>
@@ -2282,6 +2370,18 @@
           <w:t>http://bl.ocks.org/jasondavies/1341281</w:t>
         </w:r>
       </w:hyperlink>
+    </w:p>
+    <w:p>
+      <w:pPr>
+        <w:pStyle w:val="ListParagraph"/>
+        <w:numPr>
+          <w:ilvl w:val="1"/>
+          <w:numId w:val="19"/>
+        </w:numPr>
+      </w:pPr>
+      <w:r>
+        <w:t>Multi-Brush</w:t>
+      </w:r>
       <w:r>
         <w:br/>
       </w:r>
@@ -2303,7 +2403,15 @@
         </w:numPr>
       </w:pPr>
       <w:r>
-        <w:t>Homework 3 – MyWorld 2015 Data Timeline</w:t>
+        <w:t xml:space="preserve">Homework 3 – </w:t>
+      </w:r>
+      <w:proofErr w:type="spellStart"/>
+      <w:r>
+        <w:t>MyWorld</w:t>
+      </w:r>
+      <w:proofErr w:type="spellEnd"/>
+      <w:r>
+        <w:t xml:space="preserve"> 2015 Data Timeline</w:t>
       </w:r>
     </w:p>
     <w:p/>
@@ -2417,6 +2525,7 @@
     </w:p>
     <w:p>
       <w:r>
+        <w:lastRenderedPageBreak/>
         <w:t xml:space="preserve">This gives insight into the overall dominance of the CD format.  In recent years, however, the CD format has been decreasing in sales while the digital download formats have been increasing.  </w:t>
       </w:r>
       <w:r>
@@ -2426,11 +2535,7 @@
         <w:t xml:space="preserve"> it appears the digital download format is currently dominating in terms of units, but not as much in terms of dollar amounts.  </w:t>
       </w:r>
       <w:r>
-        <w:t xml:space="preserve">This insight informed are design by leading us to </w:t>
-      </w:r>
-      <w:r>
-        <w:lastRenderedPageBreak/>
-        <w:t>wonder how price per unit has changed over time.</w:t>
+        <w:t>This insight informed are design by leading us to wonder how price per unit has changed over time.</w:t>
       </w:r>
     </w:p>
     <w:p/>
@@ -2689,12 +2794,38 @@
         <w:t xml:space="preserve">  We decided to add it after a suggestion from our Teaching Fellow project advisor so that we could encode more than one sales metric attribute at the same time.  </w:t>
       </w:r>
       <w:r>
-        <w:t xml:space="preserve">We also considered using a dual y-axes to accomplish this.  </w:t>
-      </w:r>
-      <w:bookmarkStart w:id="0" w:name="_GoBack"/>
-      <w:bookmarkEnd w:id="0"/>
+        <w:t>We also co</w:t>
+      </w:r>
+      <w:r>
+        <w:t>nsidered using</w:t>
+      </w:r>
+      <w:r>
+        <w:t xml:space="preserve"> dual y-axes to accomplish this.  </w:t>
+      </w:r>
       <w:r>
         <w:t>In addition, we decided to remove the Comparison Chart because we believed the Parallel Coordinates Chart would be more useful.</w:t>
+      </w:r>
+    </w:p>
+    <w:p/>
+    <w:p>
+      <w:r>
+        <w:t>Another suggestion our Teaching Fellow gave us was to visualize the price per unit over time for the different music formats.  Therefore, we added this derived data to our data processing logic.  Moreover, we renamed some data fieldnames after our TF expressed some confusion.  As a result, the fieldname ‘</w:t>
+      </w:r>
+      <w:proofErr w:type="spellStart"/>
+      <w:r>
+        <w:t>formatName</w:t>
+      </w:r>
+      <w:proofErr w:type="spellEnd"/>
+      <w:r>
+        <w:t>’ became ‘format’ (CD, cassette, vinyl, download single, paid subscriptions, etc.) and ‘</w:t>
+      </w:r>
+      <w:proofErr w:type="spellStart"/>
+      <w:r>
+        <w:t>formatType</w:t>
+      </w:r>
+      <w:proofErr w:type="spellEnd"/>
+      <w:r>
+        <w:t>’ became ‘media’ (physical, digital, streaming).</w:t>
       </w:r>
     </w:p>
     <w:p/>
@@ -2705,6 +2836,7 @@
         <w:ind w:left="0" w:right="0"/>
       </w:pPr>
       <w:r>
+        <w:lastRenderedPageBreak/>
         <w:t>IMPLEMENTATION</w:t>
       </w:r>
     </w:p>

</xml_diff>

<commit_message>
Included para coords chart info in process book
</commit_message>
<xml_diff>
--- a/processbook_yu_franseen_fadaee.docx
+++ b/processbook_yu_franseen_fadaee.docx
@@ -1939,10 +1939,7 @@
         </w:numPr>
       </w:pPr>
       <w:r>
-        <w:t>the final</w:t>
-      </w:r>
-      <w:r>
-        <w:t xml:space="preserve"> version of the music milestone guide</w:t>
+        <w:t>the final version of the music milestone guide</w:t>
       </w:r>
     </w:p>
     <w:p>
@@ -2119,16 +2116,10 @@
     </w:p>
     <w:p>
       <w:r>
-        <w:t>The following</w:t>
-      </w:r>
-      <w:r>
-        <w:t xml:space="preserve"> is a timeline of progress made and milestones achieved.</w:t>
-      </w:r>
-    </w:p>
-    <w:p>
-      <w:bookmarkStart w:id="0" w:name="_GoBack"/>
-      <w:bookmarkEnd w:id="0"/>
-    </w:p>
+        <w:t>The following is a timeline of progress made and milestones achieved.</w:t>
+      </w:r>
+    </w:p>
+    <w:p/>
     <w:p>
       <w:r>
         <w:t>3/26/2015</w:t>
@@ -2179,7 +2170,6 @@
         </w:numPr>
       </w:pPr>
       <w:r>
-        <w:lastRenderedPageBreak/>
         <w:t>created project repository</w:t>
       </w:r>
     </w:p>
@@ -2270,10 +2260,7 @@
         <w:t xml:space="preserve">revised design </w:t>
       </w:r>
       <w:r>
-        <w:t>based on feedback from our Teaching Fellow project advisor</w:t>
-      </w:r>
-      <w:r>
-        <w:t xml:space="preserve"> </w:t>
+        <w:t xml:space="preserve">based on feedback from our Teaching Fellow project advisor </w:t>
       </w:r>
       <w:r>
         <w:t>to include a parallel coordinates chart</w:t>
@@ -2357,10 +2344,7 @@
         </w:numPr>
       </w:pPr>
       <w:r>
-        <w:t xml:space="preserve">completed </w:t>
-      </w:r>
-      <w:r>
-        <w:t>Objective #8</w:t>
+        <w:t>completed Objective #8</w:t>
       </w:r>
     </w:p>
     <w:p>
@@ -2390,10 +2374,7 @@
         </w:numPr>
       </w:pPr>
       <w:r>
-        <w:t xml:space="preserve">completed </w:t>
-      </w:r>
-      <w:r>
-        <w:t>Objective #10</w:t>
+        <w:t>completed Objective #10</w:t>
       </w:r>
     </w:p>
     <w:p>
@@ -2405,10 +2386,7 @@
         </w:numPr>
       </w:pPr>
       <w:r>
-        <w:t xml:space="preserve">completed </w:t>
-      </w:r>
-      <w:r>
-        <w:t>Objective #14</w:t>
+        <w:t>completed Objective #14</w:t>
       </w:r>
     </w:p>
     <w:p>
@@ -2420,10 +2398,7 @@
         </w:numPr>
       </w:pPr>
       <w:r>
-        <w:t xml:space="preserve">completed </w:t>
-      </w:r>
-      <w:r>
-        <w:t>Objective #18</w:t>
+        <w:t>completed Objective #18</w:t>
       </w:r>
     </w:p>
     <w:p>
@@ -2516,10 +2491,7 @@
         </w:numPr>
       </w:pPr>
       <w:r>
-        <w:t xml:space="preserve">revised design based on feedback from our peer review session to include a </w:t>
-      </w:r>
-      <w:r>
-        <w:t>storytelling guide of music milestones synchronizing with the context overview</w:t>
+        <w:t>revised design based on feedback from our peer review session to include a storytelling guide of music milestones synchronizing with the context overview</w:t>
       </w:r>
     </w:p>
     <w:p/>
@@ -2661,7 +2633,18 @@
         <w:t>)</w:t>
       </w:r>
     </w:p>
-    <w:p/>
+    <w:p>
+      <w:pPr>
+        <w:pStyle w:val="ListParagraph"/>
+        <w:numPr>
+          <w:ilvl w:val="0"/>
+          <w:numId w:val="20"/>
+        </w:numPr>
+      </w:pPr>
+      <w:r>
+        <w:t>completed Parallel Coordinates Chart and added it to the HTML index file</w:t>
+      </w:r>
+    </w:p>
     <w:p>
       <w:pPr>
         <w:pStyle w:val="IntenseQuote"/>
@@ -2902,6 +2885,7 @@
       </w:pPr>
       <w:proofErr w:type="spellStart"/>
       <w:r>
+        <w:lastRenderedPageBreak/>
         <w:t>Focus+Context</w:t>
       </w:r>
       <w:proofErr w:type="spellEnd"/>
@@ -3025,6 +3009,28 @@
         <w:t xml:space="preserve"> 2015 Data Timeline</w:t>
       </w:r>
     </w:p>
+    <w:p>
+      <w:pPr>
+        <w:pStyle w:val="ListParagraph"/>
+        <w:numPr>
+          <w:ilvl w:val="0"/>
+          <w:numId w:val="19"/>
+        </w:numPr>
+      </w:pPr>
+      <w:r>
+        <w:t xml:space="preserve">Parallel Coordinates and the parcoords.js library              </w:t>
+      </w:r>
+      <w:hyperlink r:id="rId24" w:history="1">
+        <w:r>
+          <w:rPr>
+            <w:rStyle w:val="Hyperlink"/>
+          </w:rPr>
+          <w:t>https://syntagmatic.github.io/parallel-coordinates/</w:t>
+        </w:r>
+      </w:hyperlink>
+      <w:bookmarkStart w:id="0" w:name="_GoBack"/>
+      <w:bookmarkEnd w:id="0"/>
+    </w:p>
     <w:p/>
     <w:p>
       <w:pPr>
@@ -3045,7 +3051,7 @@
       <w:r>
         <w:t xml:space="preserve"> (RIAA) has a web form interface for their Shipment Database (</w:t>
       </w:r>
-      <w:hyperlink r:id="rId24" w:history="1">
+      <w:hyperlink r:id="rId25" w:history="1">
         <w:r>
           <w:rPr>
             <w:rStyle w:val="Hyperlink"/>
@@ -3102,7 +3108,7 @@
                     </pic:cNvPicPr>
                   </pic:nvPicPr>
                   <pic:blipFill>
-                    <a:blip r:embed="rId25" cstate="print">
+                    <a:blip r:embed="rId26" cstate="print">
                       <a:extLst>
                         <a:ext uri="{28A0092B-C50C-407E-A947-70E740481C1C}">
                           <a14:useLocalDpi xmlns:a14="http://schemas.microsoft.com/office/drawing/2010/main" val="0"/>
@@ -3154,6 +3160,7 @@
         <w:pStyle w:val="Subtitle"/>
       </w:pPr>
       <w:r>
+        <w:lastRenderedPageBreak/>
         <w:t>RIAA Pie Chart (1983 vs. 1993)</w:t>
       </w:r>
     </w:p>
@@ -3163,7 +3170,6 @@
           <w:noProof/>
           <w:lang w:eastAsia="en-US" w:bidi="ar-SA"/>
         </w:rPr>
-        <w:lastRenderedPageBreak/>
         <w:drawing>
           <wp:inline distT="0" distB="0" distL="0" distR="0">
             <wp:extent cx="5935980" cy="2674620"/>
@@ -3182,7 +3188,7 @@
                     </pic:cNvPicPr>
                   </pic:nvPicPr>
                   <pic:blipFill>
-                    <a:blip r:embed="rId26" cstate="print">
+                    <a:blip r:embed="rId27" cstate="print">
                       <a:extLst>
                         <a:ext uri="{28A0092B-C50C-407E-A947-70E740481C1C}">
                           <a14:useLocalDpi xmlns:a14="http://schemas.microsoft.com/office/drawing/2010/main" val="0"/>
@@ -3247,7 +3253,7 @@
                     </pic:cNvPicPr>
                   </pic:nvPicPr>
                   <pic:blipFill>
-                    <a:blip r:embed="rId27" cstate="print">
+                    <a:blip r:embed="rId28" cstate="print">
                       <a:extLst>
                         <a:ext uri="{28A0092B-C50C-407E-A947-70E740481C1C}">
                           <a14:useLocalDpi xmlns:a14="http://schemas.microsoft.com/office/drawing/2010/main" val="0"/>
@@ -3313,7 +3319,7 @@
                     </pic:cNvPicPr>
                   </pic:nvPicPr>
                   <pic:blipFill>
-                    <a:blip r:embed="rId28" cstate="print">
+                    <a:blip r:embed="rId29" cstate="print">
                       <a:extLst>
                         <a:ext uri="{28A0092B-C50C-407E-A947-70E740481C1C}">
                           <a14:useLocalDpi xmlns:a14="http://schemas.microsoft.com/office/drawing/2010/main" val="0"/>
@@ -4674,7 +4680,7 @@
   <w:abstractNum w:abstractNumId="10">
     <w:nsid w:val="44B049A6"/>
     <w:multiLevelType w:val="hybridMultilevel"/>
-    <w:tmpl w:val="5846CFF8"/>
+    <w:tmpl w:val="A1304B86"/>
     <w:lvl w:ilvl="0" w:tplc="04090001">
       <w:start w:val="1"/>
       <w:numFmt w:val="bullet"/>

</xml_diff>

<commit_message>
Added image of Parallel Coord Chart to processbook
</commit_message>
<xml_diff>
--- a/processbook_yu_franseen_fadaee.docx
+++ b/processbook_yu_franseen_fadaee.docx
@@ -2641,8 +2641,79 @@
           <w:numId w:val="20"/>
         </w:numPr>
       </w:pPr>
-      <w:r>
-        <w:t>completed Parallel Coordinates Chart and added it to the HTML index file</w:t>
+      <w:proofErr w:type="gramStart"/>
+      <w:r>
+        <w:t>completed</w:t>
+      </w:r>
+      <w:proofErr w:type="gramEnd"/>
+      <w:r>
+        <w:t xml:space="preserve"> Parallel Coordinates Chart and added it to the HT</w:t>
+      </w:r>
+      <w:bookmarkStart w:id="0" w:name="_GoBack"/>
+      <w:bookmarkEnd w:id="0"/>
+      <w:r>
+        <w:t>ML index file</w:t>
+      </w:r>
+      <w:r>
+        <w:t xml:space="preserve">. Below is an image of the </w:t>
+      </w:r>
+      <w:r>
+        <w:t>Parallel Coordinates Chart</w:t>
+      </w:r>
+      <w:r>
+        <w:t xml:space="preserve"> at this time:</w:t>
+      </w:r>
+    </w:p>
+    <w:p>
+      <w:pPr>
+        <w:pStyle w:val="ListParagraph"/>
+      </w:pPr>
+      <w:r>
+        <w:rPr>
+          <w:noProof/>
+          <w:lang w:eastAsia="en-US" w:bidi="ar-SA"/>
+        </w:rPr>
+        <w:drawing>
+          <wp:inline distT="0" distB="0" distL="0" distR="0">
+            <wp:extent cx="5943600" cy="1609725"/>
+            <wp:effectExtent l="0" t="0" r="0" b="9525"/>
+            <wp:docPr id="8" name="Picture 8"/>
+            <wp:cNvGraphicFramePr>
+              <a:graphicFrameLocks xmlns:a="http://schemas.openxmlformats.org/drawingml/2006/main" noChangeAspect="1"/>
+            </wp:cNvGraphicFramePr>
+            <a:graphic xmlns:a="http://schemas.openxmlformats.org/drawingml/2006/main">
+              <a:graphicData uri="http://schemas.openxmlformats.org/drawingml/2006/picture">
+                <pic:pic xmlns:pic="http://schemas.openxmlformats.org/drawingml/2006/picture">
+                  <pic:nvPicPr>
+                    <pic:cNvPr id="0" name="paracoords.jpg"/>
+                    <pic:cNvPicPr/>
+                  </pic:nvPicPr>
+                  <pic:blipFill>
+                    <a:blip r:embed="rId13">
+                      <a:extLst>
+                        <a:ext uri="{28A0092B-C50C-407E-A947-70E740481C1C}">
+                          <a14:useLocalDpi xmlns:a14="http://schemas.microsoft.com/office/drawing/2010/main" val="0"/>
+                        </a:ext>
+                      </a:extLst>
+                    </a:blip>
+                    <a:stretch>
+                      <a:fillRect/>
+                    </a:stretch>
+                  </pic:blipFill>
+                  <pic:spPr>
+                    <a:xfrm>
+                      <a:off x="0" y="0"/>
+                      <a:ext cx="5943600" cy="1609725"/>
+                    </a:xfrm>
+                    <a:prstGeom prst="rect">
+                      <a:avLst/>
+                    </a:prstGeom>
+                  </pic:spPr>
+                </pic:pic>
+              </a:graphicData>
+            </a:graphic>
+          </wp:inline>
+        </w:drawing>
       </w:r>
     </w:p>
     <w:p>
@@ -2684,7 +2755,7 @@
       <w:r>
         <w:br/>
       </w:r>
-      <w:hyperlink r:id="rId13" w:history="1">
+      <w:hyperlink r:id="rId14" w:history="1">
         <w:r>
           <w:rPr>
             <w:rStyle w:val="Hyperlink"/>
@@ -2710,7 +2781,7 @@
       <w:r>
         <w:br/>
       </w:r>
-      <w:hyperlink r:id="rId14" w:history="1">
+      <w:hyperlink r:id="rId15" w:history="1">
         <w:r>
           <w:rPr>
             <w:rStyle w:val="Hyperlink"/>
@@ -2775,7 +2846,7 @@
       <w:r>
         <w:br/>
       </w:r>
-      <w:hyperlink r:id="rId15" w:history="1">
+      <w:hyperlink r:id="rId16" w:history="1">
         <w:r>
           <w:rPr>
             <w:rStyle w:val="Hyperlink"/>
@@ -2810,7 +2881,7 @@
       <w:r>
         <w:br/>
       </w:r>
-      <w:hyperlink r:id="rId16" w:history="1">
+      <w:hyperlink r:id="rId17" w:history="1">
         <w:r>
           <w:rPr>
             <w:rStyle w:val="Hyperlink"/>
@@ -2838,7 +2909,7 @@
       <w:r>
         <w:br/>
       </w:r>
-      <w:hyperlink r:id="rId17" w:history="1">
+      <w:hyperlink r:id="rId18" w:history="1">
         <w:r>
           <w:rPr>
             <w:rStyle w:val="Hyperlink"/>
@@ -2866,7 +2937,7 @@
       <w:r>
         <w:br/>
       </w:r>
-      <w:hyperlink r:id="rId18" w:history="1">
+      <w:hyperlink r:id="rId19" w:history="1">
         <w:r>
           <w:rPr>
             <w:rStyle w:val="Hyperlink"/>
@@ -2885,7 +2956,6 @@
       </w:pPr>
       <w:proofErr w:type="spellStart"/>
       <w:r>
-        <w:lastRenderedPageBreak/>
         <w:t>Focus+Context</w:t>
       </w:r>
       <w:proofErr w:type="spellEnd"/>
@@ -2895,7 +2965,7 @@
       <w:r>
         <w:br/>
       </w:r>
-      <w:hyperlink r:id="rId19" w:history="1">
+      <w:hyperlink r:id="rId20" w:history="1">
         <w:r>
           <w:rPr>
             <w:rStyle w:val="Hyperlink"/>
@@ -2918,7 +2988,7 @@
       <w:r>
         <w:br/>
       </w:r>
-      <w:hyperlink r:id="rId20" w:history="1">
+      <w:hyperlink r:id="rId21" w:history="1">
         <w:r>
           <w:rPr>
             <w:rStyle w:val="Hyperlink"/>
@@ -2946,7 +3016,7 @@
       <w:r>
         <w:br/>
       </w:r>
-      <w:hyperlink r:id="rId21" w:history="1">
+      <w:hyperlink r:id="rId22" w:history="1">
         <w:r>
           <w:rPr>
             <w:rStyle w:val="Hyperlink"/>
@@ -2957,7 +3027,7 @@
       <w:r>
         <w:br/>
       </w:r>
-      <w:hyperlink r:id="rId22" w:history="1">
+      <w:hyperlink r:id="rId23" w:history="1">
         <w:r>
           <w:rPr>
             <w:rStyle w:val="Hyperlink"/>
@@ -2980,7 +3050,7 @@
       <w:r>
         <w:br/>
       </w:r>
-      <w:hyperlink r:id="rId23" w:history="1">
+      <w:hyperlink r:id="rId24" w:history="1">
         <w:r>
           <w:rPr>
             <w:rStyle w:val="Hyperlink"/>
@@ -3020,7 +3090,7 @@
       <w:r>
         <w:t xml:space="preserve">Parallel Coordinates and the parcoords.js library              </w:t>
       </w:r>
-      <w:hyperlink r:id="rId24" w:history="1">
+      <w:hyperlink r:id="rId25" w:history="1">
         <w:r>
           <w:rPr>
             <w:rStyle w:val="Hyperlink"/>
@@ -3028,8 +3098,6 @@
           <w:t>https://syntagmatic.github.io/parallel-coordinates/</w:t>
         </w:r>
       </w:hyperlink>
-      <w:bookmarkStart w:id="0" w:name="_GoBack"/>
-      <w:bookmarkEnd w:id="0"/>
     </w:p>
     <w:p/>
     <w:p>
@@ -3051,7 +3119,7 @@
       <w:r>
         <w:t xml:space="preserve"> (RIAA) has a web form interface for their Shipment Database (</w:t>
       </w:r>
-      <w:hyperlink r:id="rId25" w:history="1">
+      <w:hyperlink r:id="rId26" w:history="1">
         <w:r>
           <w:rPr>
             <w:rStyle w:val="Hyperlink"/>
@@ -3090,6 +3158,7 @@
           <w:noProof/>
           <w:lang w:eastAsia="en-US" w:bidi="ar-SA"/>
         </w:rPr>
+        <w:lastRenderedPageBreak/>
         <w:drawing>
           <wp:inline distT="0" distB="0" distL="0" distR="0">
             <wp:extent cx="5928360" cy="2979420"/>
@@ -3108,7 +3177,7 @@
                     </pic:cNvPicPr>
                   </pic:nvPicPr>
                   <pic:blipFill>
-                    <a:blip r:embed="rId26" cstate="print">
+                    <a:blip r:embed="rId27" cstate="print">
                       <a:extLst>
                         <a:ext uri="{28A0092B-C50C-407E-A947-70E740481C1C}">
                           <a14:useLocalDpi xmlns:a14="http://schemas.microsoft.com/office/drawing/2010/main" val="0"/>
@@ -3160,7 +3229,6 @@
         <w:pStyle w:val="Subtitle"/>
       </w:pPr>
       <w:r>
-        <w:lastRenderedPageBreak/>
         <w:t>RIAA Pie Chart (1983 vs. 1993)</w:t>
       </w:r>
     </w:p>
@@ -3188,7 +3256,7 @@
                     </pic:cNvPicPr>
                   </pic:nvPicPr>
                   <pic:blipFill>
-                    <a:blip r:embed="rId27" cstate="print">
+                    <a:blip r:embed="rId28" cstate="print">
                       <a:extLst>
                         <a:ext uri="{28A0092B-C50C-407E-A947-70E740481C1C}">
                           <a14:useLocalDpi xmlns:a14="http://schemas.microsoft.com/office/drawing/2010/main" val="0"/>
@@ -3235,6 +3303,7 @@
           <w:noProof/>
           <w:lang w:eastAsia="en-US" w:bidi="ar-SA"/>
         </w:rPr>
+        <w:lastRenderedPageBreak/>
         <w:drawing>
           <wp:inline distT="0" distB="0" distL="0" distR="0">
             <wp:extent cx="5928360" cy="2651760"/>
@@ -3253,7 +3322,7 @@
                     </pic:cNvPicPr>
                   </pic:nvPicPr>
                   <pic:blipFill>
-                    <a:blip r:embed="rId28" cstate="print">
+                    <a:blip r:embed="rId29" cstate="print">
                       <a:extLst>
                         <a:ext uri="{28A0092B-C50C-407E-A947-70E740481C1C}">
                           <a14:useLocalDpi xmlns:a14="http://schemas.microsoft.com/office/drawing/2010/main" val="0"/>
@@ -3300,7 +3369,6 @@
           <w:noProof/>
           <w:lang w:eastAsia="en-US" w:bidi="ar-SA"/>
         </w:rPr>
-        <w:lastRenderedPageBreak/>
         <w:drawing>
           <wp:inline distT="0" distB="0" distL="0" distR="0">
             <wp:extent cx="5935980" cy="2659380"/>
@@ -3319,7 +3387,7 @@
                     </pic:cNvPicPr>
                   </pic:nvPicPr>
                   <pic:blipFill>
-                    <a:blip r:embed="rId29" cstate="print">
+                    <a:blip r:embed="rId30" cstate="print">
                       <a:extLst>
                         <a:ext uri="{28A0092B-C50C-407E-A947-70E740481C1C}">
                           <a14:useLocalDpi xmlns:a14="http://schemas.microsoft.com/office/drawing/2010/main" val="0"/>
@@ -3400,6 +3468,7 @@
         <w:ind w:left="0" w:right="0"/>
       </w:pPr>
       <w:r>
+        <w:lastRenderedPageBreak/>
         <w:t>DESIGN EVOLUTION</w:t>
       </w:r>
     </w:p>
@@ -3475,7 +3544,6 @@
     <w:p/>
     <w:p>
       <w:r>
-        <w:lastRenderedPageBreak/>
         <w:t xml:space="preserve">Based on feedback from the peer review session, we decided to incorporate a </w:t>
       </w:r>
       <w:r>

</xml_diff>